<commit_message>
lab 6 report ready
</commit_message>
<xml_diff>
--- a/lab 6/отчет 6.docx
+++ b/lab 6/отчет 6.docx
@@ -117,7 +117,7 @@
                           </pic:cNvPicPr>
                         </pic:nvPicPr>
                         <pic:blipFill>
-                          <a:blip r:embed="rId4">
+                          <a:blip r:embed="rId5">
                             <a:extLst>
                               <a:ext uri="{28A0092B-C50C-407E-A947-70E740481C1C}">
                                 <a14:useLocalDpi xmlns:a14="http://schemas.microsoft.com/office/drawing/2010/main" val="0"/>
@@ -381,17 +381,7 @@
           <w:szCs w:val="20"/>
           <w:lang w:eastAsia="ru-RU"/>
         </w:rPr>
-        <w:t xml:space="preserve">№  </w:t>
-      </w:r>
-      <w:r>
-        <w:rPr>
-          <w:rFonts w:ascii="Times New Roman" w:eastAsia="Times New Roman" w:hAnsi="Times New Roman" w:cs="Times New Roman"/>
-          <w:b/>
-          <w:sz w:val="28"/>
-          <w:szCs w:val="20"/>
-          <w:lang w:eastAsia="ru-RU"/>
-        </w:rPr>
-        <w:t>6</w:t>
+        <w:t>№  6</w:t>
       </w:r>
       <w:proofErr w:type="gramEnd"/>
     </w:p>
@@ -981,55 +971,7 @@
           <w:sz w:val="28"/>
           <w:szCs w:val="28"/>
         </w:rPr>
-        <w:t>Дана непустая последовательность слов из строчных латинских букв (количество слов больше 3): между соседними словами – запятая, за последним словом – точка. О</w:t>
-      </w:r>
-      <w:r>
-        <w:rPr>
-          <w:rFonts w:ascii="Arial" w:hAnsi="Arial" w:cs="Arial"/>
-          <w:sz w:val="28"/>
-          <w:szCs w:val="28"/>
-        </w:rPr>
-        <w:t>п</w:t>
-      </w:r>
-      <w:r>
-        <w:rPr>
-          <w:rFonts w:ascii="Arial" w:hAnsi="Arial" w:cs="Arial"/>
-          <w:sz w:val="28"/>
-          <w:szCs w:val="28"/>
-        </w:rPr>
-        <w:t>ределить количество слов, которые начинаются и заканчиваются на гласную букву. В</w:t>
-      </w:r>
-      <w:r>
-        <w:rPr>
-          <w:rFonts w:ascii="Arial" w:hAnsi="Arial" w:cs="Arial"/>
-          <w:sz w:val="28"/>
-          <w:szCs w:val="28"/>
-        </w:rPr>
-        <w:t>ы</w:t>
-      </w:r>
-      <w:r>
-        <w:rPr>
-          <w:rFonts w:ascii="Arial" w:hAnsi="Arial" w:cs="Arial"/>
-          <w:sz w:val="28"/>
-          <w:szCs w:val="28"/>
-        </w:rPr>
-        <w:t>вести на э</w:t>
-      </w:r>
-      <w:r>
-        <w:rPr>
-          <w:rFonts w:ascii="Arial" w:hAnsi="Arial" w:cs="Arial"/>
-          <w:sz w:val="28"/>
-          <w:szCs w:val="28"/>
-        </w:rPr>
-        <w:t>к</w:t>
-      </w:r>
-      <w:r>
-        <w:rPr>
-          <w:rFonts w:ascii="Arial" w:hAnsi="Arial" w:cs="Arial"/>
-          <w:sz w:val="28"/>
-          <w:szCs w:val="28"/>
-        </w:rPr>
-        <w:t>ран количество слов и сами найденные слова.</w:t>
+        <w:t>Дана непустая последовательность слов из строчных латинских букв (количество слов больше 3): между соседними словами – запятая, за последним словом – точка. Определить количество слов, которые начинаются и заканчиваются на гласную букву. Вывести на экран количество слов и сами найденные слова.</w:t>
       </w:r>
     </w:p>
     <w:p/>
@@ -1039,7 +981,6 @@
           <w:rFonts w:ascii="Arial" w:hAnsi="Arial" w:cs="Arial"/>
           <w:sz w:val="28"/>
           <w:szCs w:val="28"/>
-          <w:lang w:val="en-US"/>
         </w:rPr>
       </w:pPr>
       <w:r>
@@ -1055,7 +996,6 @@
           <w:rFonts w:ascii="Arial" w:hAnsi="Arial" w:cs="Arial"/>
           <w:sz w:val="28"/>
           <w:szCs w:val="28"/>
-          <w:lang w:val="en-US"/>
         </w:rPr>
         <w:t xml:space="preserve">: </w:t>
       </w:r>
@@ -4877,16 +4817,7 @@
                 <w:szCs w:val="28"/>
                 <w:lang w:val="en-US"/>
               </w:rPr>
-              <w:t xml:space="preserve">: </w:t>
-            </w:r>
-            <w:r>
-              <w:rPr>
-                <w:rFonts w:ascii="Arial" w:hAnsi="Arial" w:cs="Arial"/>
-                <w:sz w:val="28"/>
-                <w:szCs w:val="28"/>
-                <w:lang w:val="en-US"/>
-              </w:rPr>
-              <w:t>1</w:t>
+              <w:t>: 1</w:t>
             </w:r>
           </w:p>
         </w:tc>
@@ -5171,16 +5102,7 @@
                 <w:szCs w:val="28"/>
                 <w:lang w:val="en-US"/>
               </w:rPr>
-              <w:t xml:space="preserve">: </w:t>
-            </w:r>
-            <w:r>
-              <w:rPr>
-                <w:rFonts w:ascii="Arial" w:hAnsi="Arial" w:cs="Arial"/>
-                <w:sz w:val="28"/>
-                <w:szCs w:val="28"/>
-                <w:lang w:val="en-US"/>
-              </w:rPr>
-              <w:t>0</w:t>
+              <w:t>: 0</w:t>
             </w:r>
           </w:p>
         </w:tc>
@@ -5305,16 +5227,7 @@
                 <w:szCs w:val="28"/>
                 <w:lang w:val="en-US"/>
               </w:rPr>
-              <w:t xml:space="preserve">: </w:t>
-            </w:r>
-            <w:r>
-              <w:rPr>
-                <w:rFonts w:ascii="Arial" w:hAnsi="Arial" w:cs="Arial"/>
-                <w:sz w:val="28"/>
-                <w:szCs w:val="28"/>
-                <w:lang w:val="en-US"/>
-              </w:rPr>
-              <w:t>0</w:t>
+              <w:t>: 0</w:t>
             </w:r>
           </w:p>
         </w:tc>
@@ -5523,18 +5436,7 @@
                 <w:szCs w:val="28"/>
                 <w:lang w:val="en-US"/>
               </w:rPr>
-              <w:t>Lo</w:t>
-            </w:r>
-            <w:bookmarkStart w:id="1" w:name="_GoBack"/>
-            <w:bookmarkEnd w:id="1"/>
-            <w:r>
-              <w:rPr>
-                <w:rFonts w:ascii="Arial" w:hAnsi="Arial" w:cs="Arial"/>
-                <w:sz w:val="28"/>
-                <w:szCs w:val="28"/>
-                <w:lang w:val="en-US"/>
-              </w:rPr>
-              <w:t>werCased</w:t>
+              <w:t>LowerCased</w:t>
             </w:r>
             <w:proofErr w:type="spellEnd"/>
             <w:r>
@@ -5654,10 +5556,318 @@
       <w:pPr>
         <w:rPr>
           <w:rFonts w:ascii="Arial" w:hAnsi="Arial" w:cs="Arial"/>
-          <w:i/>
+          <w:sz w:val="28"/>
+          <w:szCs w:val="28"/>
+          <w:lang w:val="en-US"/>
+        </w:rPr>
+      </w:pPr>
+      <w:r>
+        <w:rPr>
+          <w:rFonts w:ascii="Arial" w:hAnsi="Arial" w:cs="Arial"/>
+          <w:sz w:val="28"/>
+          <w:szCs w:val="28"/>
+        </w:rPr>
+        <w:t>Вывод</w:t>
+      </w:r>
+      <w:r>
+        <w:rPr>
+          <w:rFonts w:ascii="Arial" w:hAnsi="Arial" w:cs="Arial"/>
+          <w:sz w:val="28"/>
+          <w:szCs w:val="28"/>
+          <w:lang w:val="en-US"/>
+        </w:rPr>
+        <w:t>:</w:t>
+      </w:r>
+    </w:p>
+    <w:p>
+      <w:pPr>
+        <w:pStyle w:val="a5"/>
+        <w:numPr>
+          <w:ilvl w:val="0"/>
+          <w:numId w:val="1"/>
+        </w:numPr>
+        <w:rPr>
+          <w:rFonts w:ascii="Arial" w:hAnsi="Arial" w:cs="Arial"/>
+          <w:sz w:val="28"/>
+          <w:szCs w:val="28"/>
+        </w:rPr>
+      </w:pPr>
+      <w:r>
+        <w:rPr>
+          <w:rFonts w:ascii="Arial" w:hAnsi="Arial" w:cs="Arial"/>
+          <w:sz w:val="28"/>
+          <w:szCs w:val="28"/>
+          <w:lang w:val="en-US"/>
+        </w:rPr>
+        <w:t>Delphi</w:t>
+      </w:r>
+      <w:r>
+        <w:rPr>
+          <w:rFonts w:ascii="Arial" w:hAnsi="Arial" w:cs="Arial"/>
+          <w:sz w:val="28"/>
+          <w:szCs w:val="28"/>
+        </w:rPr>
+        <w:t xml:space="preserve"> предоставляет удобные средства для работы со строками</w:t>
+      </w:r>
+    </w:p>
+    <w:p>
+      <w:pPr>
+        <w:pStyle w:val="a5"/>
+        <w:numPr>
+          <w:ilvl w:val="0"/>
+          <w:numId w:val="1"/>
+        </w:numPr>
+        <w:rPr>
+          <w:rFonts w:ascii="Arial" w:hAnsi="Arial" w:cs="Arial"/>
+          <w:sz w:val="28"/>
+          <w:szCs w:val="28"/>
+        </w:rPr>
+      </w:pPr>
+      <w:r>
+        <w:rPr>
+          <w:rFonts w:ascii="Arial" w:hAnsi="Arial" w:cs="Arial"/>
+          <w:sz w:val="28"/>
+          <w:szCs w:val="28"/>
+        </w:rPr>
+        <w:t xml:space="preserve">Строки зачастую обрабатываются посимвольно, хотя </w:t>
+      </w:r>
+      <w:r>
+        <w:rPr>
+          <w:rFonts w:ascii="Arial" w:hAnsi="Arial" w:cs="Arial"/>
+          <w:sz w:val="28"/>
+          <w:szCs w:val="28"/>
+          <w:lang w:val="en-US"/>
+        </w:rPr>
+        <w:t>Delphi</w:t>
+      </w:r>
+      <w:r>
+        <w:rPr>
+          <w:rFonts w:ascii="Arial" w:hAnsi="Arial" w:cs="Arial"/>
+          <w:sz w:val="28"/>
+          <w:szCs w:val="28"/>
+        </w:rPr>
+        <w:t xml:space="preserve"> имеет множество функций и для работы с целыми строками</w:t>
+      </w:r>
+    </w:p>
+    <w:p>
+      <w:pPr>
+        <w:pStyle w:val="a5"/>
+        <w:numPr>
+          <w:ilvl w:val="0"/>
+          <w:numId w:val="1"/>
+        </w:numPr>
+        <w:rPr>
+          <w:rFonts w:ascii="Arial" w:hAnsi="Arial" w:cs="Arial"/>
+          <w:sz w:val="28"/>
+          <w:szCs w:val="28"/>
+        </w:rPr>
+      </w:pPr>
+      <w:r>
+        <w:rPr>
+          <w:rFonts w:ascii="Arial" w:hAnsi="Arial" w:cs="Arial"/>
+          <w:sz w:val="28"/>
+          <w:szCs w:val="28"/>
+        </w:rPr>
+        <w:t>Перед работой со строками их</w:t>
+      </w:r>
+      <w:r>
+        <w:rPr>
+          <w:rFonts w:ascii="Arial" w:hAnsi="Arial" w:cs="Arial"/>
+          <w:sz w:val="28"/>
+          <w:szCs w:val="28"/>
+        </w:rPr>
+        <w:t xml:space="preserve"> как правило</w:t>
+      </w:r>
+      <w:r>
+        <w:rPr>
+          <w:rFonts w:ascii="Arial" w:hAnsi="Arial" w:cs="Arial"/>
+          <w:sz w:val="28"/>
+          <w:szCs w:val="28"/>
+        </w:rPr>
+        <w:t xml:space="preserve"> необходимо нормализовать (в данном случае – понизить регистр и удалить пробелы)</w:t>
+      </w:r>
+    </w:p>
+    <w:p>
+      <w:pPr>
+        <w:rPr>
+          <w:rFonts w:ascii="Arial" w:hAnsi="Arial" w:cs="Arial"/>
+          <w:sz w:val="28"/>
+          <w:szCs w:val="28"/>
+        </w:rPr>
+      </w:pPr>
+    </w:p>
+    <w:p>
+      <w:pPr>
+        <w:rPr>
+          <w:rFonts w:ascii="Arial" w:hAnsi="Arial" w:cs="Arial"/>
+          <w:sz w:val="28"/>
+          <w:szCs w:val="28"/>
+        </w:rPr>
+      </w:pPr>
+    </w:p>
+    <w:p>
+      <w:pPr>
+        <w:rPr>
+          <w:rFonts w:ascii="Arial" w:hAnsi="Arial" w:cs="Arial"/>
+          <w:sz w:val="28"/>
+          <w:szCs w:val="28"/>
+        </w:rPr>
+      </w:pPr>
+    </w:p>
+    <w:p>
+      <w:pPr>
+        <w:rPr>
+          <w:rFonts w:ascii="Arial" w:hAnsi="Arial" w:cs="Arial"/>
+          <w:sz w:val="28"/>
+          <w:szCs w:val="28"/>
+        </w:rPr>
+      </w:pPr>
+    </w:p>
+    <w:p>
+      <w:pPr>
+        <w:rPr>
+          <w:rFonts w:ascii="Arial" w:hAnsi="Arial" w:cs="Arial"/>
+          <w:sz w:val="28"/>
+          <w:szCs w:val="28"/>
+        </w:rPr>
+      </w:pPr>
+    </w:p>
+    <w:p>
+      <w:pPr>
+        <w:rPr>
+          <w:rFonts w:ascii="Arial" w:hAnsi="Arial" w:cs="Arial"/>
+          <w:sz w:val="28"/>
+          <w:szCs w:val="28"/>
+        </w:rPr>
+      </w:pPr>
+    </w:p>
+    <w:p>
+      <w:pPr>
+        <w:rPr>
+          <w:rFonts w:ascii="Arial" w:hAnsi="Arial" w:cs="Arial"/>
+          <w:sz w:val="28"/>
+          <w:szCs w:val="28"/>
+        </w:rPr>
+      </w:pPr>
+    </w:p>
+    <w:p>
+      <w:pPr>
+        <w:rPr>
+          <w:rFonts w:ascii="Arial" w:hAnsi="Arial" w:cs="Arial"/>
+          <w:sz w:val="28"/>
+          <w:szCs w:val="28"/>
+        </w:rPr>
+      </w:pPr>
+    </w:p>
+    <w:p>
+      <w:pPr>
+        <w:rPr>
+          <w:rFonts w:ascii="Arial" w:hAnsi="Arial" w:cs="Arial"/>
+          <w:sz w:val="28"/>
+          <w:szCs w:val="28"/>
+        </w:rPr>
+      </w:pPr>
+    </w:p>
+    <w:p>
+      <w:pPr>
+        <w:rPr>
+          <w:rFonts w:ascii="Arial" w:hAnsi="Arial" w:cs="Arial"/>
+          <w:sz w:val="28"/>
+          <w:szCs w:val="28"/>
+        </w:rPr>
+      </w:pPr>
+      <w:r>
+        <w:rPr>
+          <w:rFonts w:ascii="Arial" w:hAnsi="Arial" w:cs="Arial"/>
+          <w:sz w:val="28"/>
+          <w:szCs w:val="28"/>
+        </w:rPr>
+        <w:lastRenderedPageBreak/>
+        <w:t>Схема алгоритма</w:t>
+      </w:r>
+    </w:p>
+    <w:p>
+      <w:pPr>
+        <w:rPr>
+          <w:rFonts w:ascii="Arial" w:hAnsi="Arial" w:cs="Arial"/>
+          <w:sz w:val="28"/>
+          <w:szCs w:val="28"/>
+        </w:rPr>
+      </w:pPr>
+    </w:p>
+    <w:p>
+      <w:pPr>
+        <w:rPr>
+          <w:rFonts w:ascii="Arial" w:hAnsi="Arial" w:cs="Arial"/>
+          <w:sz w:val="28"/>
+          <w:szCs w:val="28"/>
+        </w:rPr>
+      </w:pPr>
+      <w:bookmarkStart w:id="1" w:name="_GoBack"/>
+      <w:r>
+        <w:rPr>
+          <w:rFonts w:ascii="Arial" w:hAnsi="Arial" w:cs="Arial"/>
+          <w:noProof/>
+          <w:sz w:val="28"/>
+          <w:szCs w:val="28"/>
+        </w:rPr>
+        <w:drawing>
+          <wp:inline distT="0" distB="0" distL="0" distR="0" wp14:anchorId="5D81E553" wp14:editId="1D0B9206">
+            <wp:extent cx="6193564" cy="8496300"/>
+            <wp:effectExtent l="0" t="0" r="0" b="0"/>
+            <wp:docPr id="6" name="Рисунок 6" descr="H:\@BMSTU\@bmstu labs r2\lab 6\Microsoft Visio Drawing1.png"/>
+            <wp:cNvGraphicFramePr>
+              <a:graphicFrameLocks xmlns:a="http://schemas.openxmlformats.org/drawingml/2006/main" noChangeAspect="1"/>
+            </wp:cNvGraphicFramePr>
+            <a:graphic xmlns:a="http://schemas.openxmlformats.org/drawingml/2006/main">
+              <a:graphicData uri="http://schemas.openxmlformats.org/drawingml/2006/picture">
+                <pic:pic xmlns:pic="http://schemas.openxmlformats.org/drawingml/2006/picture">
+                  <pic:nvPicPr>
+                    <pic:cNvPr id="0" name="Picture 5" descr="H:\@BMSTU\@bmstu labs r2\lab 6\Microsoft Visio Drawing1.png"/>
+                    <pic:cNvPicPr>
+                      <a:picLocks noChangeAspect="1" noChangeArrowheads="1"/>
+                    </pic:cNvPicPr>
+                  </pic:nvPicPr>
+                  <pic:blipFill>
+                    <a:blip r:embed="rId6" cstate="print">
+                      <a:extLst>
+                        <a:ext uri="{28A0092B-C50C-407E-A947-70E740481C1C}">
+                          <a14:useLocalDpi xmlns:a14="http://schemas.microsoft.com/office/drawing/2010/main" val="0"/>
+                        </a:ext>
+                      </a:extLst>
+                    </a:blip>
+                    <a:srcRect/>
+                    <a:stretch>
+                      <a:fillRect/>
+                    </a:stretch>
+                  </pic:blipFill>
+                  <pic:spPr bwMode="auto">
+                    <a:xfrm>
+                      <a:off x="0" y="0"/>
+                      <a:ext cx="6194415" cy="8497467"/>
+                    </a:xfrm>
+                    <a:prstGeom prst="rect">
+                      <a:avLst/>
+                    </a:prstGeom>
+                    <a:noFill/>
+                    <a:ln>
+                      <a:noFill/>
+                    </a:ln>
+                  </pic:spPr>
+                </pic:pic>
+              </a:graphicData>
+            </a:graphic>
+          </wp:inline>
+        </w:drawing>
+      </w:r>
+      <w:bookmarkEnd w:id="1"/>
+    </w:p>
+    <w:p>
+      <w:pPr>
+        <w:rPr>
+          <w:rFonts w:ascii="Arial" w:hAnsi="Arial" w:cs="Arial"/>
           <w:sz w:val="24"/>
           <w:szCs w:val="24"/>
-          <w:lang w:val="en-US"/>
         </w:rPr>
       </w:pPr>
     </w:p>
@@ -5667,9 +5877,64 @@
           <w:rFonts w:ascii="Arial" w:hAnsi="Arial" w:cs="Arial"/>
           <w:sz w:val="24"/>
           <w:szCs w:val="24"/>
-          <w:lang w:val="en-US"/>
-        </w:rPr>
-      </w:pPr>
+        </w:rPr>
+      </w:pPr>
+      <w:r>
+        <w:rPr>
+          <w:rFonts w:ascii="Arial" w:hAnsi="Arial" w:cs="Arial"/>
+          <w:noProof/>
+          <w:sz w:val="24"/>
+          <w:szCs w:val="24"/>
+        </w:rPr>
+        <w:drawing>
+          <wp:inline distT="0" distB="0" distL="0" distR="0" wp14:anchorId="6D5751FD" wp14:editId="05375D16">
+            <wp:extent cx="3221857" cy="4848225"/>
+            <wp:effectExtent l="0" t="0" r="0" b="0"/>
+            <wp:docPr id="3" name="Рисунок 3" descr="H:\@BMSTU\@bmstu labs r2\lab 6\Microsoft Visio Drawing2.png"/>
+            <wp:cNvGraphicFramePr>
+              <a:graphicFrameLocks xmlns:a="http://schemas.openxmlformats.org/drawingml/2006/main" noChangeAspect="1"/>
+            </wp:cNvGraphicFramePr>
+            <a:graphic xmlns:a="http://schemas.openxmlformats.org/drawingml/2006/main">
+              <a:graphicData uri="http://schemas.openxmlformats.org/drawingml/2006/picture">
+                <pic:pic xmlns:pic="http://schemas.openxmlformats.org/drawingml/2006/picture">
+                  <pic:nvPicPr>
+                    <pic:cNvPr id="0" name="Picture 2" descr="H:\@BMSTU\@bmstu labs r2\lab 6\Microsoft Visio Drawing2.png"/>
+                    <pic:cNvPicPr>
+                      <a:picLocks noChangeAspect="1" noChangeArrowheads="1"/>
+                    </pic:cNvPicPr>
+                  </pic:nvPicPr>
+                  <pic:blipFill>
+                    <a:blip r:embed="rId7" cstate="print">
+                      <a:extLst>
+                        <a:ext uri="{28A0092B-C50C-407E-A947-70E740481C1C}">
+                          <a14:useLocalDpi xmlns:a14="http://schemas.microsoft.com/office/drawing/2010/main" val="0"/>
+                        </a:ext>
+                      </a:extLst>
+                    </a:blip>
+                    <a:srcRect/>
+                    <a:stretch>
+                      <a:fillRect/>
+                    </a:stretch>
+                  </pic:blipFill>
+                  <pic:spPr bwMode="auto">
+                    <a:xfrm>
+                      <a:off x="0" y="0"/>
+                      <a:ext cx="3226056" cy="4854543"/>
+                    </a:xfrm>
+                    <a:prstGeom prst="rect">
+                      <a:avLst/>
+                    </a:prstGeom>
+                    <a:noFill/>
+                    <a:ln>
+                      <a:noFill/>
+                    </a:ln>
+                  </pic:spPr>
+                </pic:pic>
+              </a:graphicData>
+            </a:graphic>
+          </wp:inline>
+        </w:drawing>
+      </w:r>
     </w:p>
     <w:sectPr>
       <w:pgSz w:w="11906" w:h="16838"/>
@@ -5679,6 +5944,127 @@
     </w:sectPr>
   </w:body>
 </w:document>
+</file>
+
+<file path=word/numbering.xml><?xml version="1.0" encoding="utf-8"?>
+<w:numbering xmlns:wpc="http://schemas.microsoft.com/office/word/2010/wordprocessingCanvas" xmlns:cx="http://schemas.microsoft.com/office/drawing/2014/chartex" xmlns:cx1="http://schemas.microsoft.com/office/drawing/2015/9/8/chartex" xmlns:cx2="http://schemas.microsoft.com/office/drawing/2015/10/21/chartex" xmlns:cx3="http://schemas.microsoft.com/office/drawing/2016/5/9/chartex" xmlns:cx4="http://schemas.microsoft.com/office/drawing/2016/5/10/chartex" xmlns:cx5="http://schemas.microsoft.com/office/drawing/2016/5/11/chartex" xmlns:cx6="http://schemas.microsoft.com/office/drawing/2016/5/12/chartex" xmlns:cx7="http://schemas.microsoft.com/office/drawing/2016/5/13/chartex" xmlns:cx8="http://schemas.microsoft.com/office/drawing/2016/5/14/chartex" xmlns:mc="http://schemas.openxmlformats.org/markup-compatibility/2006" xmlns:aink="http://schemas.microsoft.com/office/drawing/2016/ink" xmlns:am3d="http://schemas.microsoft.com/office/drawing/2017/model3d" xmlns:o="urn:schemas-microsoft-com:office:office" xmlns:r="http://schemas.openxmlformats.org/officeDocument/2006/relationships" xmlns:m="http://schemas.openxmlformats.org/officeDocument/2006/math" xmlns:v="urn:schemas-microsoft-com:vml" xmlns:wp14="http://schemas.microsoft.com/office/word/2010/wordprocessingDrawing" xmlns:wp="http://schemas.openxmlformats.org/drawingml/2006/wordprocessingDrawing" xmlns:w10="urn:schemas-microsoft-com:office:word" xmlns:w="http://schemas.openxmlformats.org/wordprocessingml/2006/main" xmlns:w14="http://schemas.microsoft.com/office/word/2010/wordml" xmlns:w15="http://schemas.microsoft.com/office/word/2012/wordml" xmlns:w16cid="http://schemas.microsoft.com/office/word/2016/wordml/cid" xmlns:w16se="http://schemas.microsoft.com/office/word/2015/wordml/symex" xmlns:wpg="http://schemas.microsoft.com/office/word/2010/wordprocessingGroup" xmlns:wpi="http://schemas.microsoft.com/office/word/2010/wordprocessingInk" xmlns:wne="http://schemas.microsoft.com/office/word/2006/wordml" xmlns:wps="http://schemas.microsoft.com/office/word/2010/wordprocessingShape" mc:Ignorable="w14 w15 w16se w16cid wp14">
+  <w:abstractNum w:abstractNumId="0" w15:restartNumberingAfterBreak="0">
+    <w:nsid w:val="43B24235"/>
+    <w:multiLevelType w:val="hybridMultilevel"/>
+    <w:tmpl w:val="74D2324A"/>
+    <w:lvl w:ilvl="0" w:tplc="04190001">
+      <w:start w:val="1"/>
+      <w:numFmt w:val="bullet"/>
+      <w:lvlText w:val=""/>
+      <w:lvlJc w:val="left"/>
+      <w:pPr>
+        <w:ind w:left="720" w:hanging="360"/>
+      </w:pPr>
+      <w:rPr>
+        <w:rFonts w:ascii="Symbol" w:hAnsi="Symbol" w:hint="default"/>
+      </w:rPr>
+    </w:lvl>
+    <w:lvl w:ilvl="1" w:tplc="04190003" w:tentative="1">
+      <w:start w:val="1"/>
+      <w:numFmt w:val="bullet"/>
+      <w:lvlText w:val="o"/>
+      <w:lvlJc w:val="left"/>
+      <w:pPr>
+        <w:ind w:left="1440" w:hanging="360"/>
+      </w:pPr>
+      <w:rPr>
+        <w:rFonts w:ascii="Courier New" w:hAnsi="Courier New" w:cs="Courier New" w:hint="default"/>
+      </w:rPr>
+    </w:lvl>
+    <w:lvl w:ilvl="2" w:tplc="04190005" w:tentative="1">
+      <w:start w:val="1"/>
+      <w:numFmt w:val="bullet"/>
+      <w:lvlText w:val=""/>
+      <w:lvlJc w:val="left"/>
+      <w:pPr>
+        <w:ind w:left="2160" w:hanging="360"/>
+      </w:pPr>
+      <w:rPr>
+        <w:rFonts w:ascii="Wingdings" w:hAnsi="Wingdings" w:hint="default"/>
+      </w:rPr>
+    </w:lvl>
+    <w:lvl w:ilvl="3" w:tplc="04190001" w:tentative="1">
+      <w:start w:val="1"/>
+      <w:numFmt w:val="bullet"/>
+      <w:lvlText w:val=""/>
+      <w:lvlJc w:val="left"/>
+      <w:pPr>
+        <w:ind w:left="2880" w:hanging="360"/>
+      </w:pPr>
+      <w:rPr>
+        <w:rFonts w:ascii="Symbol" w:hAnsi="Symbol" w:hint="default"/>
+      </w:rPr>
+    </w:lvl>
+    <w:lvl w:ilvl="4" w:tplc="04190003" w:tentative="1">
+      <w:start w:val="1"/>
+      <w:numFmt w:val="bullet"/>
+      <w:lvlText w:val="o"/>
+      <w:lvlJc w:val="left"/>
+      <w:pPr>
+        <w:ind w:left="3600" w:hanging="360"/>
+      </w:pPr>
+      <w:rPr>
+        <w:rFonts w:ascii="Courier New" w:hAnsi="Courier New" w:cs="Courier New" w:hint="default"/>
+      </w:rPr>
+    </w:lvl>
+    <w:lvl w:ilvl="5" w:tplc="04190005" w:tentative="1">
+      <w:start w:val="1"/>
+      <w:numFmt w:val="bullet"/>
+      <w:lvlText w:val=""/>
+      <w:lvlJc w:val="left"/>
+      <w:pPr>
+        <w:ind w:left="4320" w:hanging="360"/>
+      </w:pPr>
+      <w:rPr>
+        <w:rFonts w:ascii="Wingdings" w:hAnsi="Wingdings" w:hint="default"/>
+      </w:rPr>
+    </w:lvl>
+    <w:lvl w:ilvl="6" w:tplc="04190001" w:tentative="1">
+      <w:start w:val="1"/>
+      <w:numFmt w:val="bullet"/>
+      <w:lvlText w:val=""/>
+      <w:lvlJc w:val="left"/>
+      <w:pPr>
+        <w:ind w:left="5040" w:hanging="360"/>
+      </w:pPr>
+      <w:rPr>
+        <w:rFonts w:ascii="Symbol" w:hAnsi="Symbol" w:hint="default"/>
+      </w:rPr>
+    </w:lvl>
+    <w:lvl w:ilvl="7" w:tplc="04190003" w:tentative="1">
+      <w:start w:val="1"/>
+      <w:numFmt w:val="bullet"/>
+      <w:lvlText w:val="o"/>
+      <w:lvlJc w:val="left"/>
+      <w:pPr>
+        <w:ind w:left="5760" w:hanging="360"/>
+      </w:pPr>
+      <w:rPr>
+        <w:rFonts w:ascii="Courier New" w:hAnsi="Courier New" w:cs="Courier New" w:hint="default"/>
+      </w:rPr>
+    </w:lvl>
+    <w:lvl w:ilvl="8" w:tplc="04190005" w:tentative="1">
+      <w:start w:val="1"/>
+      <w:numFmt w:val="bullet"/>
+      <w:lvlText w:val=""/>
+      <w:lvlJc w:val="left"/>
+      <w:pPr>
+        <w:ind w:left="6480" w:hanging="360"/>
+      </w:pPr>
+      <w:rPr>
+        <w:rFonts w:ascii="Wingdings" w:hAnsi="Wingdings" w:hint="default"/>
+      </w:rPr>
+    </w:lvl>
+  </w:abstractNum>
+  <w:num w:numId="1">
+    <w:abstractNumId w:val="0"/>
+  </w:num>
+</w:numbering>
 </file>
 
 <file path=word/styles.xml><?xml version="1.0" encoding="utf-8"?>
@@ -6150,6 +6536,17 @@
       </w:tblBorders>
     </w:tblPr>
   </w:style>
+  <w:style w:type="paragraph" w:styleId="a5">
+    <w:name w:val="List Paragraph"/>
+    <w:basedOn w:val="a"/>
+    <w:uiPriority w:val="34"/>
+    <w:qFormat/>
+    <w:rsid w:val="0064480F"/>
+    <w:pPr>
+      <w:ind w:left="720"/>
+      <w:contextualSpacing/>
+    </w:pPr>
+  </w:style>
 </w:styles>
 </file>
 

</xml_diff>